<commit_message>
Updated SCRUM Sprint 2 document with revised task tracking and timelines
</commit_message>
<xml_diff>
--- a/Project-Management/SCRUM Sprint 2 - 6 Oct - 13 Oct.docx
+++ b/Project-Management/SCRUM Sprint 2 - 6 Oct - 13 Oct.docx
@@ -37,7 +37,7 @@
         <w:tc>
           <w:tcPr>
             <w:cnfStyle w:val="001000000000" w:firstRow="0" w:lastRow="0" w:firstColumn="1" w:lastColumn="0" w:oddVBand="0" w:evenVBand="0" w:oddHBand="0" w:evenHBand="0" w:firstRowFirstColumn="0" w:firstRowLastColumn="0" w:lastRowFirstColumn="0" w:lastRowLastColumn="0"/>
-            <w:tcW w:w="1728" w:type="dxa"/>
+            <w:tcW w:w="1328" w:type="dxa"/>
           </w:tcPr>
           <w:p>
             <w:r>
@@ -47,7 +47,7 @@
         </w:tc>
         <w:tc>
           <w:tcPr>
-            <w:tcW w:w="1728" w:type="dxa"/>
+            <w:tcW w:w="2144" w:type="dxa"/>
           </w:tcPr>
           <w:p>
             <w:pPr>
@@ -60,7 +60,7 @@
         </w:tc>
         <w:tc>
           <w:tcPr>
-            <w:tcW w:w="1728" w:type="dxa"/>
+            <w:tcW w:w="1500" w:type="dxa"/>
           </w:tcPr>
           <w:p>
             <w:pPr>
@@ -73,7 +73,7 @@
         </w:tc>
         <w:tc>
           <w:tcPr>
-            <w:tcW w:w="1728" w:type="dxa"/>
+            <w:tcW w:w="1469" w:type="dxa"/>
           </w:tcPr>
           <w:p>
             <w:pPr>
@@ -86,7 +86,7 @@
         </w:tc>
         <w:tc>
           <w:tcPr>
-            <w:tcW w:w="1728" w:type="dxa"/>
+            <w:tcW w:w="2189" w:type="dxa"/>
           </w:tcPr>
           <w:p>
             <w:pPr>
@@ -105,7 +105,7 @@
         <w:tc>
           <w:tcPr>
             <w:cnfStyle w:val="001000000000" w:firstRow="0" w:lastRow="0" w:firstColumn="1" w:lastColumn="0" w:oddVBand="0" w:evenVBand="0" w:oddHBand="0" w:evenHBand="0" w:firstRowFirstColumn="0" w:firstRowLastColumn="0" w:lastRowFirstColumn="0" w:lastRowLastColumn="0"/>
-            <w:tcW w:w="1728" w:type="dxa"/>
+            <w:tcW w:w="1328" w:type="dxa"/>
           </w:tcPr>
           <w:p>
             <w:r>
@@ -115,7 +115,7 @@
         </w:tc>
         <w:tc>
           <w:tcPr>
-            <w:tcW w:w="1728" w:type="dxa"/>
+            <w:tcW w:w="2144" w:type="dxa"/>
           </w:tcPr>
           <w:p>
             <w:pPr>
@@ -128,7 +128,7 @@
         </w:tc>
         <w:tc>
           <w:tcPr>
-            <w:tcW w:w="1728" w:type="dxa"/>
+            <w:tcW w:w="1500" w:type="dxa"/>
           </w:tcPr>
           <w:p>
             <w:pPr>
@@ -141,7 +141,7 @@
         </w:tc>
         <w:tc>
           <w:tcPr>
-            <w:tcW w:w="1728" w:type="dxa"/>
+            <w:tcW w:w="1469" w:type="dxa"/>
           </w:tcPr>
           <w:p>
             <w:pPr>
@@ -154,7 +154,7 @@
         </w:tc>
         <w:tc>
           <w:tcPr>
-            <w:tcW w:w="1728" w:type="dxa"/>
+            <w:tcW w:w="2189" w:type="dxa"/>
           </w:tcPr>
           <w:p>
             <w:pPr>
@@ -170,7 +170,7 @@
         <w:tc>
           <w:tcPr>
             <w:cnfStyle w:val="001000000000" w:firstRow="0" w:lastRow="0" w:firstColumn="1" w:lastColumn="0" w:oddVBand="0" w:evenVBand="0" w:oddHBand="0" w:evenHBand="0" w:firstRowFirstColumn="0" w:firstRowLastColumn="0" w:lastRowFirstColumn="0" w:lastRowLastColumn="0"/>
-            <w:tcW w:w="1728" w:type="dxa"/>
+            <w:tcW w:w="1328" w:type="dxa"/>
           </w:tcPr>
           <w:p>
             <w:r>
@@ -180,7 +180,7 @@
         </w:tc>
         <w:tc>
           <w:tcPr>
-            <w:tcW w:w="1728" w:type="dxa"/>
+            <w:tcW w:w="2144" w:type="dxa"/>
           </w:tcPr>
           <w:p>
             <w:pPr>
@@ -193,7 +193,7 @@
         </w:tc>
         <w:tc>
           <w:tcPr>
-            <w:tcW w:w="1728" w:type="dxa"/>
+            <w:tcW w:w="1500" w:type="dxa"/>
           </w:tcPr>
           <w:p>
             <w:pPr>
@@ -206,7 +206,7 @@
         </w:tc>
         <w:tc>
           <w:tcPr>
-            <w:tcW w:w="1728" w:type="dxa"/>
+            <w:tcW w:w="1469" w:type="dxa"/>
           </w:tcPr>
           <w:p>
             <w:pPr>
@@ -219,7 +219,7 @@
         </w:tc>
         <w:tc>
           <w:tcPr>
-            <w:tcW w:w="1728" w:type="dxa"/>
+            <w:tcW w:w="2189" w:type="dxa"/>
           </w:tcPr>
           <w:p>
             <w:pPr>
@@ -238,7 +238,7 @@
         <w:tc>
           <w:tcPr>
             <w:cnfStyle w:val="001000000000" w:firstRow="0" w:lastRow="0" w:firstColumn="1" w:lastColumn="0" w:oddVBand="0" w:evenVBand="0" w:oddHBand="0" w:evenHBand="0" w:firstRowFirstColumn="0" w:firstRowLastColumn="0" w:lastRowFirstColumn="0" w:lastRowLastColumn="0"/>
-            <w:tcW w:w="1728" w:type="dxa"/>
+            <w:tcW w:w="1328" w:type="dxa"/>
           </w:tcPr>
           <w:p>
             <w:r>
@@ -248,7 +248,7 @@
         </w:tc>
         <w:tc>
           <w:tcPr>
-            <w:tcW w:w="1728" w:type="dxa"/>
+            <w:tcW w:w="2144" w:type="dxa"/>
           </w:tcPr>
           <w:p>
             <w:pPr>
@@ -261,7 +261,7 @@
         </w:tc>
         <w:tc>
           <w:tcPr>
-            <w:tcW w:w="1728" w:type="dxa"/>
+            <w:tcW w:w="1500" w:type="dxa"/>
           </w:tcPr>
           <w:p>
             <w:pPr>
@@ -274,7 +274,7 @@
         </w:tc>
         <w:tc>
           <w:tcPr>
-            <w:tcW w:w="1728" w:type="dxa"/>
+            <w:tcW w:w="1469" w:type="dxa"/>
           </w:tcPr>
           <w:p>
             <w:pPr>
@@ -287,7 +287,7 @@
         </w:tc>
         <w:tc>
           <w:tcPr>
-            <w:tcW w:w="1728" w:type="dxa"/>
+            <w:tcW w:w="2189" w:type="dxa"/>
           </w:tcPr>
           <w:p>
             <w:pPr>
@@ -303,7 +303,7 @@
         <w:tc>
           <w:tcPr>
             <w:cnfStyle w:val="001000000000" w:firstRow="0" w:lastRow="0" w:firstColumn="1" w:lastColumn="0" w:oddVBand="0" w:evenVBand="0" w:oddHBand="0" w:evenHBand="0" w:firstRowFirstColumn="0" w:firstRowLastColumn="0" w:lastRowFirstColumn="0" w:lastRowLastColumn="0"/>
-            <w:tcW w:w="1728" w:type="dxa"/>
+            <w:tcW w:w="1328" w:type="dxa"/>
           </w:tcPr>
           <w:p>
             <w:r>
@@ -313,7 +313,7 @@
         </w:tc>
         <w:tc>
           <w:tcPr>
-            <w:tcW w:w="1728" w:type="dxa"/>
+            <w:tcW w:w="2144" w:type="dxa"/>
           </w:tcPr>
           <w:p>
             <w:pPr>
@@ -326,7 +326,7 @@
         </w:tc>
         <w:tc>
           <w:tcPr>
-            <w:tcW w:w="1728" w:type="dxa"/>
+            <w:tcW w:w="1500" w:type="dxa"/>
           </w:tcPr>
           <w:p>
             <w:pPr>
@@ -339,7 +339,7 @@
         </w:tc>
         <w:tc>
           <w:tcPr>
-            <w:tcW w:w="1728" w:type="dxa"/>
+            <w:tcW w:w="1469" w:type="dxa"/>
           </w:tcPr>
           <w:p>
             <w:pPr>
@@ -352,7 +352,7 @@
         </w:tc>
         <w:tc>
           <w:tcPr>
-            <w:tcW w:w="1728" w:type="dxa"/>
+            <w:tcW w:w="2189" w:type="dxa"/>
           </w:tcPr>
           <w:p>
             <w:pPr>
@@ -379,7 +379,7 @@
         <w:tc>
           <w:tcPr>
             <w:cnfStyle w:val="001000000000" w:firstRow="0" w:lastRow="0" w:firstColumn="1" w:lastColumn="0" w:oddVBand="0" w:evenVBand="0" w:oddHBand="0" w:evenHBand="0" w:firstRowFirstColumn="0" w:firstRowLastColumn="0" w:lastRowFirstColumn="0" w:lastRowLastColumn="0"/>
-            <w:tcW w:w="1728" w:type="dxa"/>
+            <w:tcW w:w="1328" w:type="dxa"/>
           </w:tcPr>
           <w:p>
             <w:r>
@@ -389,7 +389,7 @@
         </w:tc>
         <w:tc>
           <w:tcPr>
-            <w:tcW w:w="1728" w:type="dxa"/>
+            <w:tcW w:w="2144" w:type="dxa"/>
           </w:tcPr>
           <w:p>
             <w:pPr>
@@ -402,7 +402,7 @@
         </w:tc>
         <w:tc>
           <w:tcPr>
-            <w:tcW w:w="1728" w:type="dxa"/>
+            <w:tcW w:w="1500" w:type="dxa"/>
           </w:tcPr>
           <w:p>
             <w:pPr>
@@ -415,7 +415,7 @@
         </w:tc>
         <w:tc>
           <w:tcPr>
-            <w:tcW w:w="1728" w:type="dxa"/>
+            <w:tcW w:w="1469" w:type="dxa"/>
           </w:tcPr>
           <w:p>
             <w:pPr>
@@ -428,7 +428,7 @@
         </w:tc>
         <w:tc>
           <w:tcPr>
-            <w:tcW w:w="1728" w:type="dxa"/>
+            <w:tcW w:w="2189" w:type="dxa"/>
           </w:tcPr>
           <w:p>
             <w:pPr>
@@ -444,7 +444,7 @@
         <w:tc>
           <w:tcPr>
             <w:cnfStyle w:val="001000000000" w:firstRow="0" w:lastRow="0" w:firstColumn="1" w:lastColumn="0" w:oddVBand="0" w:evenVBand="0" w:oddHBand="0" w:evenHBand="0" w:firstRowFirstColumn="0" w:firstRowLastColumn="0" w:lastRowFirstColumn="0" w:lastRowLastColumn="0"/>
-            <w:tcW w:w="1728" w:type="dxa"/>
+            <w:tcW w:w="1328" w:type="dxa"/>
           </w:tcPr>
           <w:p>
             <w:r>
@@ -454,7 +454,7 @@
         </w:tc>
         <w:tc>
           <w:tcPr>
-            <w:tcW w:w="1728" w:type="dxa"/>
+            <w:tcW w:w="2144" w:type="dxa"/>
           </w:tcPr>
           <w:p>
             <w:pPr>
@@ -467,7 +467,7 @@
         </w:tc>
         <w:tc>
           <w:tcPr>
-            <w:tcW w:w="1728" w:type="dxa"/>
+            <w:tcW w:w="1500" w:type="dxa"/>
           </w:tcPr>
           <w:p>
             <w:pPr>
@@ -480,20 +480,20 @@
         </w:tc>
         <w:tc>
           <w:tcPr>
-            <w:tcW w:w="1728" w:type="dxa"/>
-          </w:tcPr>
-          <w:p>
-            <w:pPr>
-              <w:cnfStyle w:val="000000000000" w:firstRow="0" w:lastRow="0" w:firstColumn="0" w:lastColumn="0" w:oddVBand="0" w:evenVBand="0" w:oddHBand="0" w:evenHBand="0" w:firstRowFirstColumn="0" w:firstRowLastColumn="0" w:lastRowFirstColumn="0" w:lastRowLastColumn="0"/>
-            </w:pPr>
-            <w:r>
-              <w:t>In Review</w:t>
-            </w:r>
-          </w:p>
-        </w:tc>
-        <w:tc>
-          <w:tcPr>
-            <w:tcW w:w="1728" w:type="dxa"/>
+            <w:tcW w:w="1469" w:type="dxa"/>
+          </w:tcPr>
+          <w:p>
+            <w:pPr>
+              <w:cnfStyle w:val="000000000000" w:firstRow="0" w:lastRow="0" w:firstColumn="0" w:lastColumn="0" w:oddVBand="0" w:evenVBand="0" w:oddHBand="0" w:evenHBand="0" w:firstRowFirstColumn="0" w:firstRowLastColumn="0" w:lastRowFirstColumn="0" w:lastRowLastColumn="0"/>
+            </w:pPr>
+            <w:r>
+              <w:t>Done</w:t>
+            </w:r>
+          </w:p>
+        </w:tc>
+        <w:tc>
+          <w:tcPr>
+            <w:tcW w:w="2189" w:type="dxa"/>
           </w:tcPr>
           <w:p>
             <w:pPr>
@@ -512,7 +512,7 @@
         <w:tc>
           <w:tcPr>
             <w:cnfStyle w:val="001000000000" w:firstRow="0" w:lastRow="0" w:firstColumn="1" w:lastColumn="0" w:oddVBand="0" w:evenVBand="0" w:oddHBand="0" w:evenHBand="0" w:firstRowFirstColumn="0" w:firstRowLastColumn="0" w:lastRowFirstColumn="0" w:lastRowLastColumn="0"/>
-            <w:tcW w:w="1728" w:type="dxa"/>
+            <w:tcW w:w="1328" w:type="dxa"/>
           </w:tcPr>
           <w:p>
             <w:r>
@@ -522,7 +522,7 @@
         </w:tc>
         <w:tc>
           <w:tcPr>
-            <w:tcW w:w="1728" w:type="dxa"/>
+            <w:tcW w:w="2144" w:type="dxa"/>
           </w:tcPr>
           <w:p>
             <w:pPr>
@@ -535,7 +535,7 @@
         </w:tc>
         <w:tc>
           <w:tcPr>
-            <w:tcW w:w="1728" w:type="dxa"/>
+            <w:tcW w:w="1500" w:type="dxa"/>
           </w:tcPr>
           <w:p>
             <w:pPr>
@@ -548,20 +548,20 @@
         </w:tc>
         <w:tc>
           <w:tcPr>
-            <w:tcW w:w="1728" w:type="dxa"/>
-          </w:tcPr>
-          <w:p>
-            <w:pPr>
-              <w:cnfStyle w:val="000000100000" w:firstRow="0" w:lastRow="0" w:firstColumn="0" w:lastColumn="0" w:oddVBand="0" w:evenVBand="0" w:oddHBand="1" w:evenHBand="0" w:firstRowFirstColumn="0" w:firstRowLastColumn="0" w:lastRowFirstColumn="0" w:lastRowLastColumn="0"/>
-            </w:pPr>
-            <w:r>
-              <w:t>To Do</w:t>
-            </w:r>
-          </w:p>
-        </w:tc>
-        <w:tc>
-          <w:tcPr>
-            <w:tcW w:w="1728" w:type="dxa"/>
+            <w:tcW w:w="1469" w:type="dxa"/>
+          </w:tcPr>
+          <w:p>
+            <w:pPr>
+              <w:cnfStyle w:val="000000100000" w:firstRow="0" w:lastRow="0" w:firstColumn="0" w:lastColumn="0" w:oddVBand="0" w:evenVBand="0" w:oddHBand="1" w:evenHBand="0" w:firstRowFirstColumn="0" w:firstRowLastColumn="0" w:lastRowFirstColumn="0" w:lastRowLastColumn="0"/>
+            </w:pPr>
+            <w:r>
+              <w:t>In Progress</w:t>
+            </w:r>
+          </w:p>
+        </w:tc>
+        <w:tc>
+          <w:tcPr>
+            <w:tcW w:w="2189" w:type="dxa"/>
           </w:tcPr>
           <w:p>
             <w:pPr>
@@ -577,7 +577,7 @@
         <w:tc>
           <w:tcPr>
             <w:cnfStyle w:val="001000000000" w:firstRow="0" w:lastRow="0" w:firstColumn="1" w:lastColumn="0" w:oddVBand="0" w:evenVBand="0" w:oddHBand="0" w:evenHBand="0" w:firstRowFirstColumn="0" w:firstRowLastColumn="0" w:lastRowFirstColumn="0" w:lastRowLastColumn="0"/>
-            <w:tcW w:w="1728" w:type="dxa"/>
+            <w:tcW w:w="1328" w:type="dxa"/>
           </w:tcPr>
           <w:p>
             <w:r>
@@ -588,7 +588,7 @@
         </w:tc>
         <w:tc>
           <w:tcPr>
-            <w:tcW w:w="1728" w:type="dxa"/>
+            <w:tcW w:w="2144" w:type="dxa"/>
           </w:tcPr>
           <w:p>
             <w:pPr>
@@ -601,20 +601,20 @@
         </w:tc>
         <w:tc>
           <w:tcPr>
-            <w:tcW w:w="1728" w:type="dxa"/>
-          </w:tcPr>
-          <w:p>
-            <w:pPr>
-              <w:cnfStyle w:val="000000000000" w:firstRow="0" w:lastRow="0" w:firstColumn="0" w:lastColumn="0" w:oddVBand="0" w:evenVBand="0" w:oddHBand="0" w:evenHBand="0" w:firstRowFirstColumn="0" w:firstRowLastColumn="0" w:lastRowFirstColumn="0" w:lastRowLastColumn="0"/>
-            </w:pPr>
-            <w:r>
-              <w:t>Sai Priyanka</w:t>
-            </w:r>
-          </w:p>
-        </w:tc>
-        <w:tc>
-          <w:tcPr>
-            <w:tcW w:w="1728" w:type="dxa"/>
+            <w:tcW w:w="1500" w:type="dxa"/>
+          </w:tcPr>
+          <w:p>
+            <w:pPr>
+              <w:cnfStyle w:val="000000000000" w:firstRow="0" w:lastRow="0" w:firstColumn="0" w:lastColumn="0" w:oddVBand="0" w:evenVBand="0" w:oddHBand="0" w:evenHBand="0" w:firstRowFirstColumn="0" w:firstRowLastColumn="0" w:lastRowFirstColumn="0" w:lastRowLastColumn="0"/>
+            </w:pPr>
+            <w:r>
+              <w:t>Priyanka</w:t>
+            </w:r>
+          </w:p>
+        </w:tc>
+        <w:tc>
+          <w:tcPr>
+            <w:tcW w:w="1469" w:type="dxa"/>
           </w:tcPr>
           <w:p>
             <w:pPr>
@@ -627,7 +627,7 @@
         </w:tc>
         <w:tc>
           <w:tcPr>
-            <w:tcW w:w="1728" w:type="dxa"/>
+            <w:tcW w:w="2189" w:type="dxa"/>
           </w:tcPr>
           <w:p>
             <w:pPr>
@@ -646,7 +646,7 @@
         <w:tc>
           <w:tcPr>
             <w:cnfStyle w:val="001000000000" w:firstRow="0" w:lastRow="0" w:firstColumn="1" w:lastColumn="0" w:oddVBand="0" w:evenVBand="0" w:oddHBand="0" w:evenHBand="0" w:firstRowFirstColumn="0" w:firstRowLastColumn="0" w:lastRowFirstColumn="0" w:lastRowLastColumn="0"/>
-            <w:tcW w:w="1728" w:type="dxa"/>
+            <w:tcW w:w="1328" w:type="dxa"/>
           </w:tcPr>
           <w:p>
             <w:r>
@@ -656,7 +656,7 @@
         </w:tc>
         <w:tc>
           <w:tcPr>
-            <w:tcW w:w="1728" w:type="dxa"/>
+            <w:tcW w:w="2144" w:type="dxa"/>
           </w:tcPr>
           <w:p>
             <w:pPr>
@@ -669,7 +669,7 @@
         </w:tc>
         <w:tc>
           <w:tcPr>
-            <w:tcW w:w="1728" w:type="dxa"/>
+            <w:tcW w:w="1500" w:type="dxa"/>
           </w:tcPr>
           <w:p>
             <w:pPr>
@@ -682,7 +682,7 @@
         </w:tc>
         <w:tc>
           <w:tcPr>
-            <w:tcW w:w="1728" w:type="dxa"/>
+            <w:tcW w:w="1469" w:type="dxa"/>
           </w:tcPr>
           <w:p>
             <w:pPr>
@@ -695,7 +695,7 @@
         </w:tc>
         <w:tc>
           <w:tcPr>
-            <w:tcW w:w="1728" w:type="dxa"/>
+            <w:tcW w:w="2189" w:type="dxa"/>
           </w:tcPr>
           <w:p>
             <w:pPr>
@@ -711,7 +711,7 @@
         <w:tc>
           <w:tcPr>
             <w:cnfStyle w:val="001000000000" w:firstRow="0" w:lastRow="0" w:firstColumn="1" w:lastColumn="0" w:oddVBand="0" w:evenVBand="0" w:oddHBand="0" w:evenHBand="0" w:firstRowFirstColumn="0" w:firstRowLastColumn="0" w:lastRowFirstColumn="0" w:lastRowLastColumn="0"/>
-            <w:tcW w:w="1728" w:type="dxa"/>
+            <w:tcW w:w="1328" w:type="dxa"/>
           </w:tcPr>
           <w:p>
             <w:r>
@@ -721,7 +721,7 @@
         </w:tc>
         <w:tc>
           <w:tcPr>
-            <w:tcW w:w="1728" w:type="dxa"/>
+            <w:tcW w:w="2144" w:type="dxa"/>
           </w:tcPr>
           <w:p>
             <w:pPr>
@@ -734,7 +734,7 @@
         </w:tc>
         <w:tc>
           <w:tcPr>
-            <w:tcW w:w="1728" w:type="dxa"/>
+            <w:tcW w:w="1500" w:type="dxa"/>
           </w:tcPr>
           <w:p>
             <w:pPr>
@@ -747,7 +747,7 @@
         </w:tc>
         <w:tc>
           <w:tcPr>
-            <w:tcW w:w="1728" w:type="dxa"/>
+            <w:tcW w:w="1469" w:type="dxa"/>
           </w:tcPr>
           <w:p>
             <w:pPr>
@@ -760,7 +760,7 @@
         </w:tc>
         <w:tc>
           <w:tcPr>
-            <w:tcW w:w="1728" w:type="dxa"/>
+            <w:tcW w:w="2189" w:type="dxa"/>
           </w:tcPr>
           <w:p>
             <w:pPr>
@@ -779,7 +779,7 @@
         <w:tc>
           <w:tcPr>
             <w:cnfStyle w:val="001000000000" w:firstRow="0" w:lastRow="0" w:firstColumn="1" w:lastColumn="0" w:oddVBand="0" w:evenVBand="0" w:oddHBand="0" w:evenHBand="0" w:firstRowFirstColumn="0" w:firstRowLastColumn="0" w:lastRowFirstColumn="0" w:lastRowLastColumn="0"/>
-            <w:tcW w:w="1728" w:type="dxa"/>
+            <w:tcW w:w="1328" w:type="dxa"/>
           </w:tcPr>
           <w:p>
             <w:r>
@@ -789,7 +789,7 @@
         </w:tc>
         <w:tc>
           <w:tcPr>
-            <w:tcW w:w="1728" w:type="dxa"/>
+            <w:tcW w:w="2144" w:type="dxa"/>
           </w:tcPr>
           <w:p>
             <w:pPr>
@@ -802,7 +802,7 @@
         </w:tc>
         <w:tc>
           <w:tcPr>
-            <w:tcW w:w="1728" w:type="dxa"/>
+            <w:tcW w:w="1500" w:type="dxa"/>
           </w:tcPr>
           <w:p>
             <w:pPr>
@@ -815,7 +815,7 @@
         </w:tc>
         <w:tc>
           <w:tcPr>
-            <w:tcW w:w="1728" w:type="dxa"/>
+            <w:tcW w:w="1469" w:type="dxa"/>
           </w:tcPr>
           <w:p>
             <w:pPr>
@@ -828,7 +828,7 @@
         </w:tc>
         <w:tc>
           <w:tcPr>
-            <w:tcW w:w="1728" w:type="dxa"/>
+            <w:tcW w:w="2189" w:type="dxa"/>
           </w:tcPr>
           <w:p>
             <w:pPr>
@@ -844,7 +844,7 @@
         <w:tc>
           <w:tcPr>
             <w:cnfStyle w:val="001000000000" w:firstRow="0" w:lastRow="0" w:firstColumn="1" w:lastColumn="0" w:oddVBand="0" w:evenVBand="0" w:oddHBand="0" w:evenHBand="0" w:firstRowFirstColumn="0" w:firstRowLastColumn="0" w:lastRowFirstColumn="0" w:lastRowLastColumn="0"/>
-            <w:tcW w:w="1728" w:type="dxa"/>
+            <w:tcW w:w="1328" w:type="dxa"/>
           </w:tcPr>
           <w:p>
             <w:r>
@@ -854,7 +854,7 @@
         </w:tc>
         <w:tc>
           <w:tcPr>
-            <w:tcW w:w="1728" w:type="dxa"/>
+            <w:tcW w:w="2144" w:type="dxa"/>
           </w:tcPr>
           <w:p>
             <w:pPr>
@@ -867,33 +867,33 @@
         </w:tc>
         <w:tc>
           <w:tcPr>
-            <w:tcW w:w="1728" w:type="dxa"/>
-          </w:tcPr>
-          <w:p>
-            <w:pPr>
-              <w:cnfStyle w:val="000000000000" w:firstRow="0" w:lastRow="0" w:firstColumn="0" w:lastColumn="0" w:oddVBand="0" w:evenVBand="0" w:oddHBand="0" w:evenHBand="0" w:firstRowFirstColumn="0" w:firstRowLastColumn="0" w:lastRowFirstColumn="0" w:lastRowLastColumn="0"/>
-            </w:pPr>
-            <w:r>
-              <w:t>Sai Priyanka</w:t>
-            </w:r>
-          </w:p>
-        </w:tc>
-        <w:tc>
-          <w:tcPr>
-            <w:tcW w:w="1728" w:type="dxa"/>
-          </w:tcPr>
-          <w:p>
-            <w:pPr>
-              <w:cnfStyle w:val="000000000000" w:firstRow="0" w:lastRow="0" w:firstColumn="0" w:lastColumn="0" w:oddVBand="0" w:evenVBand="0" w:oddHBand="0" w:evenHBand="0" w:firstRowFirstColumn="0" w:firstRowLastColumn="0" w:lastRowFirstColumn="0" w:lastRowLastColumn="0"/>
-            </w:pPr>
-            <w:r>
-              <w:t>To Do</w:t>
-            </w:r>
-          </w:p>
-        </w:tc>
-        <w:tc>
-          <w:tcPr>
-            <w:tcW w:w="1728" w:type="dxa"/>
+            <w:tcW w:w="1500" w:type="dxa"/>
+          </w:tcPr>
+          <w:p>
+            <w:pPr>
+              <w:cnfStyle w:val="000000000000" w:firstRow="0" w:lastRow="0" w:firstColumn="0" w:lastColumn="0" w:oddVBand="0" w:evenVBand="0" w:oddHBand="0" w:evenHBand="0" w:firstRowFirstColumn="0" w:firstRowLastColumn="0" w:lastRowFirstColumn="0" w:lastRowLastColumn="0"/>
+            </w:pPr>
+            <w:r>
+              <w:t>Priyanka</w:t>
+            </w:r>
+          </w:p>
+        </w:tc>
+        <w:tc>
+          <w:tcPr>
+            <w:tcW w:w="1469" w:type="dxa"/>
+          </w:tcPr>
+          <w:p>
+            <w:pPr>
+              <w:cnfStyle w:val="000000000000" w:firstRow="0" w:lastRow="0" w:firstColumn="0" w:lastColumn="0" w:oddVBand="0" w:evenVBand="0" w:oddHBand="0" w:evenHBand="0" w:firstRowFirstColumn="0" w:firstRowLastColumn="0" w:lastRowFirstColumn="0" w:lastRowLastColumn="0"/>
+            </w:pPr>
+            <w:r>
+              <w:t>In Progress</w:t>
+            </w:r>
+          </w:p>
+        </w:tc>
+        <w:tc>
+          <w:tcPr>
+            <w:tcW w:w="2189" w:type="dxa"/>
           </w:tcPr>
           <w:p>
             <w:pPr>
@@ -912,7 +912,7 @@
         <w:tc>
           <w:tcPr>
             <w:cnfStyle w:val="001000000000" w:firstRow="0" w:lastRow="0" w:firstColumn="1" w:lastColumn="0" w:oddVBand="0" w:evenVBand="0" w:oddHBand="0" w:evenHBand="0" w:firstRowFirstColumn="0" w:firstRowLastColumn="0" w:lastRowFirstColumn="0" w:lastRowLastColumn="0"/>
-            <w:tcW w:w="1728" w:type="dxa"/>
+            <w:tcW w:w="1328" w:type="dxa"/>
           </w:tcPr>
           <w:p>
             <w:r>
@@ -922,7 +922,7 @@
         </w:tc>
         <w:tc>
           <w:tcPr>
-            <w:tcW w:w="1728" w:type="dxa"/>
+            <w:tcW w:w="2144" w:type="dxa"/>
           </w:tcPr>
           <w:p>
             <w:pPr>
@@ -935,7 +935,7 @@
         </w:tc>
         <w:tc>
           <w:tcPr>
-            <w:tcW w:w="1728" w:type="dxa"/>
+            <w:tcW w:w="1500" w:type="dxa"/>
           </w:tcPr>
           <w:p>
             <w:pPr>
@@ -948,7 +948,7 @@
         </w:tc>
         <w:tc>
           <w:tcPr>
-            <w:tcW w:w="1728" w:type="dxa"/>
+            <w:tcW w:w="1469" w:type="dxa"/>
           </w:tcPr>
           <w:p>
             <w:pPr>
@@ -961,7 +961,7 @@
         </w:tc>
         <w:tc>
           <w:tcPr>
-            <w:tcW w:w="1728" w:type="dxa"/>
+            <w:tcW w:w="2189" w:type="dxa"/>
           </w:tcPr>
           <w:p>
             <w:pPr>
@@ -969,6 +969,139 @@
             </w:pPr>
             <w:r>
               <w:t>Prepare slides and assign speaking roles for next review session.</w:t>
+            </w:r>
+          </w:p>
+        </w:tc>
+      </w:tr>
+      <w:tr>
+        <w:tc>
+          <w:tcPr>
+            <w:cnfStyle w:val="001000000000" w:firstRow="0" w:lastRow="0" w:firstColumn="1" w:lastColumn="0" w:oddVBand="0" w:evenVBand="0" w:oddHBand="0" w:evenHBand="0" w:firstRowFirstColumn="0" w:firstRowLastColumn="0" w:lastRowFirstColumn="0" w:lastRowLastColumn="0"/>
+            <w:tcW w:w="1328" w:type="dxa"/>
+          </w:tcPr>
+          <w:p>
+            <w:r>
+              <w:t>SP-48</w:t>
+            </w:r>
+          </w:p>
+        </w:tc>
+        <w:tc>
+          <w:tcPr>
+            <w:tcW w:w="2144" w:type="dxa"/>
+          </w:tcPr>
+          <w:p>
+            <w:pPr>
+              <w:cnfStyle w:val="000000000000" w:firstRow="0" w:lastRow="0" w:firstColumn="0" w:lastColumn="0" w:oddVBand="0" w:evenVBand="0" w:oddHBand="0" w:evenHBand="0" w:firstRowFirstColumn="0" w:firstRowLastColumn="0" w:lastRowFirstColumn="0" w:lastRowLastColumn="0"/>
+            </w:pPr>
+            <w:r>
+              <w:t>Persona enhancement</w:t>
+            </w:r>
+          </w:p>
+        </w:tc>
+        <w:tc>
+          <w:tcPr>
+            <w:tcW w:w="1500" w:type="dxa"/>
+          </w:tcPr>
+          <w:p>
+            <w:pPr>
+              <w:cnfStyle w:val="000000000000" w:firstRow="0" w:lastRow="0" w:firstColumn="0" w:lastColumn="0" w:oddVBand="0" w:evenVBand="0" w:oddHBand="0" w:evenHBand="0" w:firstRowFirstColumn="0" w:firstRowLastColumn="0" w:lastRowFirstColumn="0" w:lastRowLastColumn="0"/>
+            </w:pPr>
+            <w:r>
+              <w:t>Huda</w:t>
+            </w:r>
+          </w:p>
+        </w:tc>
+        <w:tc>
+          <w:tcPr>
+            <w:tcW w:w="1469" w:type="dxa"/>
+          </w:tcPr>
+          <w:p>
+            <w:pPr>
+              <w:cnfStyle w:val="000000000000" w:firstRow="0" w:lastRow="0" w:firstColumn="0" w:lastColumn="0" w:oddVBand="0" w:evenVBand="0" w:oddHBand="0" w:evenHBand="0" w:firstRowFirstColumn="0" w:firstRowLastColumn="0" w:lastRowFirstColumn="0" w:lastRowLastColumn="0"/>
+            </w:pPr>
+            <w:r>
+              <w:t>In Progress</w:t>
+            </w:r>
+          </w:p>
+        </w:tc>
+        <w:tc>
+          <w:tcPr>
+            <w:tcW w:w="2189" w:type="dxa"/>
+          </w:tcPr>
+          <w:p>
+            <w:pPr>
+              <w:cnfStyle w:val="000000000000" w:firstRow="0" w:lastRow="0" w:firstColumn="0" w:lastColumn="0" w:oddVBand="0" w:evenVBand="0" w:oddHBand="0" w:evenHBand="0" w:firstRowFirstColumn="0" w:firstRowLastColumn="0" w:lastRowFirstColumn="0" w:lastRowLastColumn="0"/>
+            </w:pPr>
+            <w:r>
+              <w:t>Refine user personas based on survey data and team feedback.</w:t>
+            </w:r>
+          </w:p>
+        </w:tc>
+      </w:tr>
+      <w:tr>
+        <w:trPr>
+          <w:cnfStyle w:val="000000100000" w:firstRow="0" w:lastRow="0" w:firstColumn="0" w:lastColumn="0" w:oddVBand="0" w:evenVBand="0" w:oddHBand="1" w:evenHBand="0" w:firstRowFirstColumn="0" w:firstRowLastColumn="0" w:lastRowFirstColumn="0" w:lastRowLastColumn="0"/>
+        </w:trPr>
+        <w:tc>
+          <w:tcPr>
+            <w:cnfStyle w:val="001000000000" w:firstRow="0" w:lastRow="0" w:firstColumn="1" w:lastColumn="0" w:oddVBand="0" w:evenVBand="0" w:oddHBand="0" w:evenHBand="0" w:firstRowFirstColumn="0" w:firstRowLastColumn="0" w:lastRowFirstColumn="0" w:lastRowLastColumn="0"/>
+            <w:tcW w:w="1328" w:type="dxa"/>
+          </w:tcPr>
+          <w:p>
+            <w:r>
+              <w:t>SP-49</w:t>
+            </w:r>
+          </w:p>
+        </w:tc>
+        <w:tc>
+          <w:tcPr>
+            <w:tcW w:w="2144" w:type="dxa"/>
+          </w:tcPr>
+          <w:p>
+            <w:pPr>
+              <w:cnfStyle w:val="000000100000" w:firstRow="0" w:lastRow="0" w:firstColumn="0" w:lastColumn="0" w:oddVBand="0" w:evenVBand="0" w:oddHBand="1" w:evenHBand="0" w:firstRowFirstColumn="0" w:firstRowLastColumn="0" w:lastRowFirstColumn="0" w:lastRowLastColumn="0"/>
+            </w:pPr>
+            <w:r>
+              <w:t>Update MOM logs for Week 4</w:t>
+            </w:r>
+          </w:p>
+        </w:tc>
+        <w:tc>
+          <w:tcPr>
+            <w:tcW w:w="1500" w:type="dxa"/>
+          </w:tcPr>
+          <w:p>
+            <w:pPr>
+              <w:cnfStyle w:val="000000100000" w:firstRow="0" w:lastRow="0" w:firstColumn="0" w:lastColumn="0" w:oddVBand="0" w:evenVBand="0" w:oddHBand="1" w:evenHBand="0" w:firstRowFirstColumn="0" w:firstRowLastColumn="0" w:lastRowFirstColumn="0" w:lastRowLastColumn="0"/>
+            </w:pPr>
+            <w:r>
+              <w:t>Priyanka</w:t>
+            </w:r>
+          </w:p>
+        </w:tc>
+        <w:tc>
+          <w:tcPr>
+            <w:tcW w:w="1469" w:type="dxa"/>
+          </w:tcPr>
+          <w:p>
+            <w:pPr>
+              <w:cnfStyle w:val="000000100000" w:firstRow="0" w:lastRow="0" w:firstColumn="0" w:lastColumn="0" w:oddVBand="0" w:evenVBand="0" w:oddHBand="1" w:evenHBand="0" w:firstRowFirstColumn="0" w:firstRowLastColumn="0" w:lastRowFirstColumn="0" w:lastRowLastColumn="0"/>
+            </w:pPr>
+            <w:r>
+              <w:t>To Do</w:t>
+            </w:r>
+          </w:p>
+        </w:tc>
+        <w:tc>
+          <w:tcPr>
+            <w:tcW w:w="2189" w:type="dxa"/>
+          </w:tcPr>
+          <w:p>
+            <w:pPr>
+              <w:cnfStyle w:val="000000100000" w:firstRow="0" w:lastRow="0" w:firstColumn="0" w:lastColumn="0" w:oddVBand="0" w:evenVBand="0" w:oddHBand="1" w:evenHBand="0" w:firstRowFirstColumn="0" w:firstRowLastColumn="0" w:lastRowFirstColumn="0" w:lastRowLastColumn="0"/>
+            </w:pPr>
+            <w:r>
+              <w:t>Record key sprint discussions and outcomes for documentation.</w:t>
             </w:r>
           </w:p>
         </w:tc>
@@ -1640,7 +1773,6 @@
   <w:style w:type="character" w:default="1" w:styleId="DefaultParagraphFont">
     <w:name w:val="Default Paragraph Font"/>
     <w:uiPriority w:val="1"/>
-    <w:semiHidden/>
     <w:unhideWhenUsed/>
   </w:style>
   <w:style w:type="table" w:default="1" w:styleId="TableNormal">

</xml_diff>